<commit_message>
Lenguaje de marcas - Ejercicios XML
</commit_message>
<xml_diff>
--- a/Luis Braille/1 DAM/Bases de datos/2 Trimestre/BBDD - Practica 1 - Gestion de envios.docx
+++ b/Luis Braille/1 DAM/Bases de datos/2 Trimestre/BBDD - Practica 1 - Gestion de envios.docx
@@ -66,7 +66,7 @@
                           </a:duotone>
                           <a:extLst>
                             <a:ext uri="{28A0092B-C50C-407E-A947-70E740481C1C}">
-                              <a14:useLocalDpi xmlns:a14="http://schemas.microsoft.com/office/drawing/2010/main" xmlns:wps="http://schemas.microsoft.com/office/word/2010/wordprocessingShape" xmlns:wpi="http://schemas.microsoft.com/office/word/2010/wordprocessingInk" xmlns:wpg="http://schemas.microsoft.com/office/word/2010/wordprocessingGroup" xmlns:w16se="http://schemas.microsoft.com/office/word/2015/wordml/symex" xmlns:w15="http://schemas.microsoft.com/office/word/2012/wordml" xmlns:w14="http://schemas.microsoft.com/office/word/2010/wordml" xmlns:w="http://schemas.openxmlformats.org/wordprocessingml/2006/main" xmlns:w10="urn:schemas-microsoft-com:office:word" xmlns:wp14="http://schemas.microsoft.com/office/word/2010/wordprocessingDrawing" xmlns:v="urn:schemas-microsoft-com:vml" xmlns:o="urn:schemas-microsoft-com:office:office" xmlns:mc="http://schemas.openxmlformats.org/markup-compatibility/2006" xmlns:cx="http://schemas.microsoft.com/office/drawing/2014/chartex" xmlns:wpc="http://schemas.microsoft.com/office/word/2010/wordprocessingCanvas" xmlns="" val="0"/>
+                              <a14:useLocalDpi xmlns="" xmlns:wpc="http://schemas.microsoft.com/office/word/2010/wordprocessingCanvas" xmlns:cx="http://schemas.microsoft.com/office/drawing/2014/chartex" xmlns:mc="http://schemas.openxmlformats.org/markup-compatibility/2006" xmlns:o="urn:schemas-microsoft-com:office:office" xmlns:v="urn:schemas-microsoft-com:vml" xmlns:wp14="http://schemas.microsoft.com/office/word/2010/wordprocessingDrawing" xmlns:w10="urn:schemas-microsoft-com:office:word" xmlns:w="http://schemas.openxmlformats.org/wordprocessingml/2006/main" xmlns:w14="http://schemas.microsoft.com/office/word/2010/wordml" xmlns:w15="http://schemas.microsoft.com/office/word/2012/wordml" xmlns:w16se="http://schemas.microsoft.com/office/word/2015/wordml/symex" xmlns:wpg="http://schemas.microsoft.com/office/word/2010/wordprocessingGroup" xmlns:wpi="http://schemas.microsoft.com/office/word/2010/wordprocessingInk" xmlns:wps="http://schemas.microsoft.com/office/word/2010/wordprocessingShape" xmlns:a14="http://schemas.microsoft.com/office/drawing/2010/main" val="0"/>
                             </a:ext>
                           </a:extLst>
                         </a:blip>
@@ -344,7 +344,7 @@
                           </a:duotone>
                           <a:extLst>
                             <a:ext uri="{28A0092B-C50C-407E-A947-70E740481C1C}">
-                              <a14:useLocalDpi xmlns:a14="http://schemas.microsoft.com/office/drawing/2010/main" xmlns:wps="http://schemas.microsoft.com/office/word/2010/wordprocessingShape" xmlns:wpi="http://schemas.microsoft.com/office/word/2010/wordprocessingInk" xmlns:wpg="http://schemas.microsoft.com/office/word/2010/wordprocessingGroup" xmlns:w16se="http://schemas.microsoft.com/office/word/2015/wordml/symex" xmlns:w15="http://schemas.microsoft.com/office/word/2012/wordml" xmlns:w14="http://schemas.microsoft.com/office/word/2010/wordml" xmlns:w="http://schemas.openxmlformats.org/wordprocessingml/2006/main" xmlns:w10="urn:schemas-microsoft-com:office:word" xmlns:wp14="http://schemas.microsoft.com/office/word/2010/wordprocessingDrawing" xmlns:v="urn:schemas-microsoft-com:vml" xmlns:o="urn:schemas-microsoft-com:office:office" xmlns:mc="http://schemas.openxmlformats.org/markup-compatibility/2006" xmlns:cx="http://schemas.microsoft.com/office/drawing/2014/chartex" xmlns:wpc="http://schemas.microsoft.com/office/word/2010/wordprocessingCanvas" xmlns="" val="0"/>
+                              <a14:useLocalDpi xmlns="" xmlns:wpc="http://schemas.microsoft.com/office/word/2010/wordprocessingCanvas" xmlns:cx="http://schemas.microsoft.com/office/drawing/2014/chartex" xmlns:mc="http://schemas.openxmlformats.org/markup-compatibility/2006" xmlns:o="urn:schemas-microsoft-com:office:office" xmlns:v="urn:schemas-microsoft-com:vml" xmlns:wp14="http://schemas.microsoft.com/office/word/2010/wordprocessingDrawing" xmlns:w10="urn:schemas-microsoft-com:office:word" xmlns:w="http://schemas.openxmlformats.org/wordprocessingml/2006/main" xmlns:w14="http://schemas.microsoft.com/office/word/2010/wordml" xmlns:w15="http://schemas.microsoft.com/office/word/2012/wordml" xmlns:w16se="http://schemas.microsoft.com/office/word/2015/wordml/symex" xmlns:wpg="http://schemas.microsoft.com/office/word/2010/wordprocessingGroup" xmlns:wpi="http://schemas.microsoft.com/office/word/2010/wordprocessingInk" xmlns:wps="http://schemas.microsoft.com/office/word/2010/wordprocessingShape" xmlns:a14="http://schemas.microsoft.com/office/drawing/2010/main" val="0"/>
                             </a:ext>
                           </a:extLst>
                         </a:blip>
@@ -4186,8 +4186,8 @@
         </w:rPr>
         <w:drawing>
           <wp:inline distT="0" distB="0" distL="0" distR="0">
-            <wp:extent cx="2342488" cy="2602963"/>
-            <wp:effectExtent l="19050" t="0" r="662" b="0"/>
+            <wp:extent cx="2339890" cy="2520563"/>
+            <wp:effectExtent l="19050" t="0" r="3260" b="0"/>
             <wp:docPr id="6" name="Imagen 6"/>
             <wp:cNvGraphicFramePr>
               <a:graphicFrameLocks xmlns:a="http://schemas.openxmlformats.org/drawingml/2006/main" noChangeAspect="1"/>
@@ -4211,7 +4211,7 @@
                   <pic:spPr bwMode="auto">
                     <a:xfrm>
                       <a:off x="0" y="0"/>
-                      <a:ext cx="2343571" cy="2604166"/>
+                      <a:ext cx="2343571" cy="2524528"/>
                     </a:xfrm>
                     <a:prstGeom prst="rect">
                       <a:avLst/>
@@ -4682,9 +4682,9 @@
         </w:rPr>
         <w:drawing>
           <wp:inline distT="0" distB="0" distL="0" distR="0">
-            <wp:extent cx="939919" cy="373711"/>
+            <wp:extent cx="1086181" cy="365013"/>
             <wp:effectExtent l="19050" t="0" r="0" b="0"/>
-            <wp:docPr id="10" name="Imagen 9"/>
+            <wp:docPr id="30" name="Imagen 7"/>
             <wp:cNvGraphicFramePr>
               <a:graphicFrameLocks xmlns:a="http://schemas.openxmlformats.org/drawingml/2006/main" noChangeAspect="1"/>
             </wp:cNvGraphicFramePr>
@@ -4692,14 +4692,14 @@
               <a:graphicData uri="http://schemas.openxmlformats.org/drawingml/2006/picture">
                 <pic:pic xmlns:pic="http://schemas.openxmlformats.org/drawingml/2006/picture">
                   <pic:nvPicPr>
-                    <pic:cNvPr id="0" name="Picture 9"/>
+                    <pic:cNvPr id="0" name="Picture 7"/>
                     <pic:cNvPicPr>
                       <a:picLocks noChangeAspect="1" noChangeArrowheads="1"/>
                     </pic:cNvPicPr>
                   </pic:nvPicPr>
                   <pic:blipFill>
                     <a:blip r:embed="rId20" cstate="print"/>
-                    <a:srcRect b="14893"/>
+                    <a:srcRect/>
                     <a:stretch>
                       <a:fillRect/>
                     </a:stretch>
@@ -4707,7 +4707,7 @@
                   <pic:spPr bwMode="auto">
                     <a:xfrm>
                       <a:off x="0" y="0"/>
-                      <a:ext cx="939922" cy="373712"/>
+                      <a:ext cx="1088975" cy="365952"/>
                     </a:xfrm>
                     <a:prstGeom prst="rect">
                       <a:avLst/>
@@ -7153,8 +7153,8 @@
         </w:rPr>
         <w:drawing>
           <wp:inline distT="0" distB="0" distL="0" distR="0">
-            <wp:extent cx="3097862" cy="783932"/>
-            <wp:effectExtent l="19050" t="0" r="7288" b="0"/>
+            <wp:extent cx="2978592" cy="731520"/>
+            <wp:effectExtent l="19050" t="0" r="0" b="0"/>
             <wp:docPr id="31" name="Imagen 31"/>
             <wp:cNvGraphicFramePr>
               <a:graphicFrameLocks xmlns:a="http://schemas.openxmlformats.org/drawingml/2006/main" noChangeAspect="1"/>
@@ -7178,7 +7178,7 @@
                   <pic:spPr bwMode="auto">
                     <a:xfrm>
                       <a:off x="0" y="0"/>
-                      <a:ext cx="3101115" cy="784755"/>
+                      <a:ext cx="2980791" cy="732060"/>
                     </a:xfrm>
                     <a:prstGeom prst="rect">
                       <a:avLst/>
@@ -7617,7 +7617,7 @@
         </w:rPr>
         <w:drawing>
           <wp:inline distT="0" distB="0" distL="0" distR="0">
-            <wp:extent cx="1531454" cy="731520"/>
+            <wp:extent cx="1531452" cy="747422"/>
             <wp:effectExtent l="19050" t="0" r="0" b="0"/>
             <wp:docPr id="36" name="Imagen 36"/>
             <wp:cNvGraphicFramePr>
@@ -7642,7 +7642,7 @@
                   <pic:spPr bwMode="auto">
                     <a:xfrm>
                       <a:off x="0" y="0"/>
-                      <a:ext cx="1540523" cy="735852"/>
+                      <a:ext cx="1540523" cy="751849"/>
                     </a:xfrm>
                     <a:prstGeom prst="rect">
                       <a:avLst/>
@@ -8525,7 +8525,7 @@
                         <a:blip r:embed="rId2">
                           <a:extLst>
                             <a:ext uri="{28A0092B-C50C-407E-A947-70E740481C1C}">
-                              <a14:useLocalDpi xmlns:a14="http://schemas.microsoft.com/office/drawing/2010/main" xmlns:wps="http://schemas.microsoft.com/office/word/2010/wordprocessingShape" xmlns:wpi="http://schemas.microsoft.com/office/word/2010/wordprocessingInk" xmlns:wpg="http://schemas.microsoft.com/office/word/2010/wordprocessingGroup" xmlns:w16se="http://schemas.microsoft.com/office/word/2015/wordml/symex" xmlns:w15="http://schemas.microsoft.com/office/word/2012/wordml" xmlns:w14="http://schemas.microsoft.com/office/word/2010/wordml" xmlns:w="http://schemas.openxmlformats.org/wordprocessingml/2006/main" xmlns:w10="urn:schemas-microsoft-com:office:word" xmlns:wp14="http://schemas.microsoft.com/office/word/2010/wordprocessingDrawing" xmlns:v="urn:schemas-microsoft-com:vml" xmlns:o="urn:schemas-microsoft-com:office:office" xmlns:mc="http://schemas.openxmlformats.org/markup-compatibility/2006" xmlns:cx="http://schemas.microsoft.com/office/drawing/2014/chartex" xmlns:wpc="http://schemas.microsoft.com/office/word/2010/wordprocessingCanvas" xmlns="" val="0"/>
+                              <a14:useLocalDpi xmlns="" xmlns:wpc="http://schemas.microsoft.com/office/word/2010/wordprocessingCanvas" xmlns:cx="http://schemas.microsoft.com/office/drawing/2014/chartex" xmlns:mc="http://schemas.openxmlformats.org/markup-compatibility/2006" xmlns:o="urn:schemas-microsoft-com:office:office" xmlns:v="urn:schemas-microsoft-com:vml" xmlns:wp14="http://schemas.microsoft.com/office/word/2010/wordprocessingDrawing" xmlns:w10="urn:schemas-microsoft-com:office:word" xmlns:w="http://schemas.openxmlformats.org/wordprocessingml/2006/main" xmlns:w14="http://schemas.microsoft.com/office/word/2010/wordml" xmlns:w15="http://schemas.microsoft.com/office/word/2012/wordml" xmlns:w16se="http://schemas.microsoft.com/office/word/2015/wordml/symex" xmlns:wpg="http://schemas.microsoft.com/office/word/2010/wordprocessingGroup" xmlns:wpi="http://schemas.microsoft.com/office/word/2010/wordprocessingInk" xmlns:wps="http://schemas.microsoft.com/office/word/2010/wordprocessingShape" xmlns:a14="http://schemas.microsoft.com/office/drawing/2010/main" val="0"/>
                             </a:ext>
                           </a:extLst>
                         </a:blip>
@@ -15560,7 +15560,7 @@
 </file>
 
 <file path=customXml/itemProps2.xml><?xml version="1.0" encoding="utf-8"?>
-<ds:datastoreItem xmlns:ds="http://schemas.openxmlformats.org/officeDocument/2006/customXml" ds:itemID="{DF808AF6-3E7F-4F7E-A235-24B5D340FB81}">
+<ds:datastoreItem xmlns:ds="http://schemas.openxmlformats.org/officeDocument/2006/customXml" ds:itemID="{2CD649B5-F33B-47BE-83E9-2A5A462AB055}">
   <ds:schemaRefs>
     <ds:schemaRef ds:uri="http://schemas.openxmlformats.org/officeDocument/2006/bibliography"/>
   </ds:schemaRefs>

</xml_diff>